<commit_message>
rule based chatbot, home page added
</commit_message>
<xml_diff>
--- a/prompts.docx
+++ b/prompts.docx
@@ -12,15 +12,13 @@
       </w:r>
       <w:proofErr w:type="spellEnd"/>
       <w:r>
-        <w:t xml:space="preserve"> for the same </w:t>
+        <w:t xml:space="preserve"> for the same chatbot , show a chat icon only at the first time, on clicking the icon show the chat box widget. place the icon sticky on bottom right in the web page</w:t>
       </w:r>
-      <w:proofErr w:type="gramStart"/>
+    </w:p>
+    <w:p/>
+    <w:p>
       <w:r>
-        <w:t>chatbot ,</w:t>
-      </w:r>
-      <w:proofErr w:type="gramEnd"/>
-      <w:r>
-        <w:t xml:space="preserve"> show a chat icon only at the first time, on clicking the icon show the chat box widget. place the icon sticky on bottom right in the web page</w:t>
+        <w:t>hide the chat window at the first time, only show it after clicking small icon</w:t>
       </w:r>
     </w:p>
     <w:sectPr>

</xml_diff>